<commit_message>
Updated notes for book review data
</commit_message>
<xml_diff>
--- a/DSCI591_Notes.docx
+++ b/DSCI591_Notes.docx
@@ -857,13 +857,7 @@
         <w:rPr>
           <w:rFonts w:ascii="Times New Roman" w:hAnsi="Times New Roman" w:cs="Times New Roman"/>
         </w:rPr>
-        <w:t xml:space="preserve">We did our second pass twice: once with every book and once with only books that contain 30 reviews or more. </w:t>
-      </w:r>
-      <w:r>
-        <w:rPr>
-          <w:rFonts w:ascii="Times New Roman" w:hAnsi="Times New Roman" w:cs="Times New Roman"/>
-        </w:rPr>
-        <w:t>Our second pass created a default dictionary that holds every book and the number of reviews associated with that book.</w:t>
+        <w:t>We did our second pass twice: once with every book and once with only books that contain 30 reviews or more. Our second pass created a default dictionary that holds every book and the number of reviews associated with that book.</w:t>
       </w:r>
     </w:p>
     <w:p>
@@ -931,13 +925,7 @@
         <w:rPr>
           <w:rFonts w:ascii="Times New Roman" w:hAnsi="Times New Roman" w:cs="Times New Roman"/>
         </w:rPr>
-        <w:t xml:space="preserve">Some SDA: </w:t>
-      </w:r>
-      <w:r>
-        <w:rPr>
-          <w:rFonts w:ascii="Times New Roman" w:hAnsi="Times New Roman" w:cs="Times New Roman"/>
-        </w:rPr>
-        <w:t xml:space="preserve">We loaded the two default dictionaries into pandas. </w:t>
+        <w:t xml:space="preserve">Some SDA: We loaded the two default dictionaries into pandas. </w:t>
       </w:r>
     </w:p>
     <w:p>
@@ -1094,19 +1082,7 @@
         <w:rPr>
           <w:rFonts w:ascii="Times New Roman" w:hAnsi="Times New Roman" w:cs="Times New Roman"/>
         </w:rPr>
-        <w:t xml:space="preserve">The median number of reviews is </w:t>
-      </w:r>
-      <w:r>
-        <w:rPr>
-          <w:rFonts w:ascii="Times New Roman" w:hAnsi="Times New Roman" w:cs="Times New Roman"/>
-        </w:rPr>
-        <w:t>48</w:t>
-      </w:r>
-      <w:r>
-        <w:rPr>
-          <w:rFonts w:ascii="Times New Roman" w:hAnsi="Times New Roman" w:cs="Times New Roman"/>
-        </w:rPr>
-        <w:t>.</w:t>
+        <w:t>The median number of reviews is 48.</w:t>
       </w:r>
     </w:p>
     <w:p>
@@ -1137,25 +1113,329 @@
         <w:rPr>
           <w:rFonts w:ascii="Times New Roman" w:hAnsi="Times New Roman" w:cs="Times New Roman"/>
         </w:rPr>
-        <w:t xml:space="preserve"> percentile jumps to </w:t>
-      </w:r>
-      <w:r>
-        <w:rPr>
-          <w:rFonts w:ascii="Times New Roman" w:hAnsi="Times New Roman" w:cs="Times New Roman"/>
-        </w:rPr>
-        <w:t>76</w:t>
-      </w:r>
-      <w:r>
-        <w:rPr>
-          <w:rFonts w:ascii="Times New Roman" w:hAnsi="Times New Roman" w:cs="Times New Roman"/>
-        </w:rPr>
-        <w:t xml:space="preserve"> reviews. </w:t>
-      </w:r>
-    </w:p>
-    <w:p>
-      <w:pPr>
-        <w:pStyle w:val="ListParagraph"/>
-        <w:ind w:left="1440"/>
+        <w:t xml:space="preserve"> percentile jumps to 76 reviews. </w:t>
+      </w:r>
+    </w:p>
+    <w:p>
+      <w:pPr>
+        <w:rPr>
+          <w:rFonts w:ascii="Times New Roman" w:hAnsi="Times New Roman" w:cs="Times New Roman"/>
+        </w:rPr>
+      </w:pPr>
+    </w:p>
+    <w:p>
+      <w:pPr>
+        <w:rPr>
+          <w:rFonts w:ascii="Times New Roman" w:hAnsi="Times New Roman" w:cs="Times New Roman"/>
+        </w:rPr>
+      </w:pPr>
+      <w:r>
+        <w:rPr>
+          <w:rFonts w:ascii="Times New Roman" w:hAnsi="Times New Roman" w:cs="Times New Roman"/>
+        </w:rPr>
+        <w:t>5/7/2021</w:t>
+      </w:r>
+    </w:p>
+    <w:p>
+      <w:pPr>
+        <w:rPr>
+          <w:rFonts w:ascii="Times New Roman" w:hAnsi="Times New Roman" w:cs="Times New Roman"/>
+        </w:rPr>
+      </w:pPr>
+      <w:r>
+        <w:rPr>
+          <w:rFonts w:ascii="Times New Roman" w:hAnsi="Times New Roman" w:cs="Times New Roman"/>
+        </w:rPr>
+        <w:t>With at least 30 reviews describe</w:t>
+      </w:r>
+    </w:p>
+    <w:p>
+      <w:pPr>
+        <w:rPr>
+          <w:rFonts w:ascii="Times New Roman" w:hAnsi="Times New Roman" w:cs="Times New Roman"/>
+        </w:rPr>
+      </w:pPr>
+    </w:p>
+    <w:p>
+      <w:pPr>
+        <w:rPr>
+          <w:rFonts w:ascii="Times New Roman" w:hAnsi="Times New Roman" w:cs="Times New Roman"/>
+        </w:rPr>
+      </w:pPr>
+      <w:r>
+        <w:rPr>
+          <w:rFonts w:ascii="Times New Roman" w:hAnsi="Times New Roman" w:cs="Times New Roman"/>
+          <w:noProof/>
+        </w:rPr>
+        <w:lastRenderedPageBreak/>
+        <w:drawing>
+          <wp:inline distT="0" distB="0" distL="0" distR="0" wp14:anchorId="1F287116" wp14:editId="717A6350">
+            <wp:extent cx="3721100" cy="3670300"/>
+            <wp:effectExtent l="0" t="0" r="0" b="0"/>
+            <wp:docPr id="1" name="Picture 1" descr="Table&#10;&#10;Description automatically generated"/>
+            <wp:cNvGraphicFramePr>
+              <a:graphicFrameLocks xmlns:a="http://schemas.openxmlformats.org/drawingml/2006/main" noChangeAspect="1"/>
+            </wp:cNvGraphicFramePr>
+            <a:graphic xmlns:a="http://schemas.openxmlformats.org/drawingml/2006/main">
+              <a:graphicData uri="http://schemas.openxmlformats.org/drawingml/2006/picture">
+                <pic:pic xmlns:pic="http://schemas.openxmlformats.org/drawingml/2006/picture">
+                  <pic:nvPicPr>
+                    <pic:cNvPr id="1" name="Picture 1" descr="Table&#10;&#10;Description automatically generated"/>
+                    <pic:cNvPicPr/>
+                  </pic:nvPicPr>
+                  <pic:blipFill>
+                    <a:blip r:embed="rId5">
+                      <a:extLst>
+                        <a:ext uri="{28A0092B-C50C-407E-A947-70E740481C1C}">
+                          <a14:useLocalDpi xmlns:a14="http://schemas.microsoft.com/office/drawing/2010/main" val="0"/>
+                        </a:ext>
+                      </a:extLst>
+                    </a:blip>
+                    <a:stretch>
+                      <a:fillRect/>
+                    </a:stretch>
+                  </pic:blipFill>
+                  <pic:spPr>
+                    <a:xfrm>
+                      <a:off x="0" y="0"/>
+                      <a:ext cx="3721100" cy="3670300"/>
+                    </a:xfrm>
+                    <a:prstGeom prst="rect">
+                      <a:avLst/>
+                    </a:prstGeom>
+                  </pic:spPr>
+                </pic:pic>
+              </a:graphicData>
+            </a:graphic>
+          </wp:inline>
+        </w:drawing>
+      </w:r>
+    </w:p>
+    <w:p>
+      <w:pPr>
+        <w:rPr>
+          <w:rFonts w:ascii="Times New Roman" w:hAnsi="Times New Roman" w:cs="Times New Roman"/>
+        </w:rPr>
+      </w:pPr>
+      <w:r>
+        <w:rPr>
+          <w:rFonts w:ascii="Times New Roman" w:hAnsi="Times New Roman" w:cs="Times New Roman"/>
+        </w:rPr>
+        <w:t>With at least 30 reviews histogram</w:t>
+      </w:r>
+    </w:p>
+    <w:p>
+      <w:pPr>
+        <w:rPr>
+          <w:rFonts w:ascii="Times New Roman" w:hAnsi="Times New Roman" w:cs="Times New Roman"/>
+        </w:rPr>
+      </w:pPr>
+    </w:p>
+    <w:p>
+      <w:pPr>
+        <w:rPr>
+          <w:rFonts w:ascii="Times New Roman" w:hAnsi="Times New Roman" w:cs="Times New Roman"/>
+        </w:rPr>
+      </w:pPr>
+      <w:r>
+        <w:rPr>
+          <w:rFonts w:ascii="Times New Roman" w:hAnsi="Times New Roman" w:cs="Times New Roman"/>
+          <w:noProof/>
+        </w:rPr>
+        <w:drawing>
+          <wp:inline distT="0" distB="0" distL="0" distR="0" wp14:anchorId="52FC1E5F" wp14:editId="35A1FAFB">
+            <wp:extent cx="5943600" cy="3145155"/>
+            <wp:effectExtent l="0" t="0" r="0" b="4445"/>
+            <wp:docPr id="2" name="Picture 2" descr="Chart, histogram&#10;&#10;Description automatically generated"/>
+            <wp:cNvGraphicFramePr>
+              <a:graphicFrameLocks xmlns:a="http://schemas.openxmlformats.org/drawingml/2006/main" noChangeAspect="1"/>
+            </wp:cNvGraphicFramePr>
+            <a:graphic xmlns:a="http://schemas.openxmlformats.org/drawingml/2006/main">
+              <a:graphicData uri="http://schemas.openxmlformats.org/drawingml/2006/picture">
+                <pic:pic xmlns:pic="http://schemas.openxmlformats.org/drawingml/2006/picture">
+                  <pic:nvPicPr>
+                    <pic:cNvPr id="2" name="Picture 2" descr="Chart, histogram&#10;&#10;Description automatically generated"/>
+                    <pic:cNvPicPr/>
+                  </pic:nvPicPr>
+                  <pic:blipFill>
+                    <a:blip r:embed="rId6" cstate="print">
+                      <a:extLst>
+                        <a:ext uri="{28A0092B-C50C-407E-A947-70E740481C1C}">
+                          <a14:useLocalDpi xmlns:a14="http://schemas.microsoft.com/office/drawing/2010/main" val="0"/>
+                        </a:ext>
+                      </a:extLst>
+                    </a:blip>
+                    <a:stretch>
+                      <a:fillRect/>
+                    </a:stretch>
+                  </pic:blipFill>
+                  <pic:spPr>
+                    <a:xfrm>
+                      <a:off x="0" y="0"/>
+                      <a:ext cx="5943600" cy="3145155"/>
+                    </a:xfrm>
+                    <a:prstGeom prst="rect">
+                      <a:avLst/>
+                    </a:prstGeom>
+                  </pic:spPr>
+                </pic:pic>
+              </a:graphicData>
+            </a:graphic>
+          </wp:inline>
+        </w:drawing>
+      </w:r>
+    </w:p>
+    <w:p>
+      <w:pPr>
+        <w:rPr>
+          <w:rFonts w:ascii="Times New Roman" w:hAnsi="Times New Roman" w:cs="Times New Roman"/>
+        </w:rPr>
+      </w:pPr>
+    </w:p>
+    <w:p>
+      <w:pPr>
+        <w:rPr>
+          <w:rFonts w:ascii="Times New Roman" w:hAnsi="Times New Roman" w:cs="Times New Roman"/>
+        </w:rPr>
+      </w:pPr>
+      <w:r>
+        <w:rPr>
+          <w:rFonts w:ascii="Times New Roman" w:hAnsi="Times New Roman" w:cs="Times New Roman"/>
+        </w:rPr>
+        <w:t>All books describe</w:t>
+      </w:r>
+    </w:p>
+    <w:p>
+      <w:pPr>
+        <w:rPr>
+          <w:rFonts w:ascii="Times New Roman" w:hAnsi="Times New Roman" w:cs="Times New Roman"/>
+        </w:rPr>
+      </w:pPr>
+      <w:r>
+        <w:rPr>
+          <w:rFonts w:ascii="Times New Roman" w:hAnsi="Times New Roman" w:cs="Times New Roman"/>
+          <w:noProof/>
+        </w:rPr>
+        <w:lastRenderedPageBreak/>
+        <w:drawing>
+          <wp:inline distT="0" distB="0" distL="0" distR="0" wp14:anchorId="02F49CA6" wp14:editId="57BB5A64">
+            <wp:extent cx="3733800" cy="3784600"/>
+            <wp:effectExtent l="0" t="0" r="0" b="0"/>
+            <wp:docPr id="3" name="Picture 3" descr="Table&#10;&#10;Description automatically generated"/>
+            <wp:cNvGraphicFramePr>
+              <a:graphicFrameLocks xmlns:a="http://schemas.openxmlformats.org/drawingml/2006/main" noChangeAspect="1"/>
+            </wp:cNvGraphicFramePr>
+            <a:graphic xmlns:a="http://schemas.openxmlformats.org/drawingml/2006/main">
+              <a:graphicData uri="http://schemas.openxmlformats.org/drawingml/2006/picture">
+                <pic:pic xmlns:pic="http://schemas.openxmlformats.org/drawingml/2006/picture">
+                  <pic:nvPicPr>
+                    <pic:cNvPr id="3" name="Picture 3" descr="Table&#10;&#10;Description automatically generated"/>
+                    <pic:cNvPicPr/>
+                  </pic:nvPicPr>
+                  <pic:blipFill>
+                    <a:blip r:embed="rId7">
+                      <a:extLst>
+                        <a:ext uri="{28A0092B-C50C-407E-A947-70E740481C1C}">
+                          <a14:useLocalDpi xmlns:a14="http://schemas.microsoft.com/office/drawing/2010/main" val="0"/>
+                        </a:ext>
+                      </a:extLst>
+                    </a:blip>
+                    <a:stretch>
+                      <a:fillRect/>
+                    </a:stretch>
+                  </pic:blipFill>
+                  <pic:spPr>
+                    <a:xfrm>
+                      <a:off x="0" y="0"/>
+                      <a:ext cx="3733800" cy="3784600"/>
+                    </a:xfrm>
+                    <a:prstGeom prst="rect">
+                      <a:avLst/>
+                    </a:prstGeom>
+                  </pic:spPr>
+                </pic:pic>
+              </a:graphicData>
+            </a:graphic>
+          </wp:inline>
+        </w:drawing>
+      </w:r>
+    </w:p>
+    <w:p>
+      <w:pPr>
+        <w:rPr>
+          <w:rFonts w:ascii="Times New Roman" w:hAnsi="Times New Roman" w:cs="Times New Roman"/>
+        </w:rPr>
+      </w:pPr>
+      <w:r>
+        <w:rPr>
+          <w:rFonts w:ascii="Times New Roman" w:hAnsi="Times New Roman" w:cs="Times New Roman"/>
+        </w:rPr>
+        <w:t>All books histogram</w:t>
+      </w:r>
+    </w:p>
+    <w:p>
+      <w:pPr>
+        <w:rPr>
+          <w:rFonts w:ascii="Times New Roman" w:hAnsi="Times New Roman" w:cs="Times New Roman"/>
+        </w:rPr>
+      </w:pPr>
+    </w:p>
+    <w:p>
+      <w:pPr>
+        <w:rPr>
+          <w:rFonts w:ascii="Times New Roman" w:hAnsi="Times New Roman" w:cs="Times New Roman"/>
+        </w:rPr>
+      </w:pPr>
+      <w:r>
+        <w:rPr>
+          <w:rFonts w:ascii="Times New Roman" w:hAnsi="Times New Roman" w:cs="Times New Roman"/>
+          <w:noProof/>
+        </w:rPr>
+        <w:drawing>
+          <wp:inline distT="0" distB="0" distL="0" distR="0" wp14:anchorId="73E1955F" wp14:editId="08F4E84C">
+            <wp:extent cx="5943600" cy="3856990"/>
+            <wp:effectExtent l="0" t="0" r="0" b="3810"/>
+            <wp:docPr id="4" name="Picture 4" descr="Chart, histogram&#10;&#10;Description automatically generated"/>
+            <wp:cNvGraphicFramePr>
+              <a:graphicFrameLocks xmlns:a="http://schemas.openxmlformats.org/drawingml/2006/main" noChangeAspect="1"/>
+            </wp:cNvGraphicFramePr>
+            <a:graphic xmlns:a="http://schemas.openxmlformats.org/drawingml/2006/main">
+              <a:graphicData uri="http://schemas.openxmlformats.org/drawingml/2006/picture">
+                <pic:pic xmlns:pic="http://schemas.openxmlformats.org/drawingml/2006/picture">
+                  <pic:nvPicPr>
+                    <pic:cNvPr id="4" name="Picture 4" descr="Chart, histogram&#10;&#10;Description automatically generated"/>
+                    <pic:cNvPicPr/>
+                  </pic:nvPicPr>
+                  <pic:blipFill>
+                    <a:blip r:embed="rId8">
+                      <a:extLst>
+                        <a:ext uri="{28A0092B-C50C-407E-A947-70E740481C1C}">
+                          <a14:useLocalDpi xmlns:a14="http://schemas.microsoft.com/office/drawing/2010/main" val="0"/>
+                        </a:ext>
+                      </a:extLst>
+                    </a:blip>
+                    <a:stretch>
+                      <a:fillRect/>
+                    </a:stretch>
+                  </pic:blipFill>
+                  <pic:spPr>
+                    <a:xfrm>
+                      <a:off x="0" y="0"/>
+                      <a:ext cx="5943600" cy="3856990"/>
+                    </a:xfrm>
+                    <a:prstGeom prst="rect">
+                      <a:avLst/>
+                    </a:prstGeom>
+                  </pic:spPr>
+                </pic:pic>
+              </a:graphicData>
+            </a:graphic>
+          </wp:inline>
+        </w:drawing>
+      </w:r>
+    </w:p>
+    <w:p>
+      <w:pPr>
         <w:rPr>
           <w:rFonts w:ascii="Times New Roman" w:hAnsi="Times New Roman" w:cs="Times New Roman"/>
         </w:rPr>

</xml_diff>